<commit_message>
minor edits to include lateset data and number of rows/columns in datasets
</commit_message>
<xml_diff>
--- a/scripts/SERL_README_data_and_documentation_summary_v2020_08.docx
+++ b/scripts/SERL_README_data_and_documentation_summary_v2020_08.docx
@@ -131,7 +131,7 @@
                 <w:szCs w:val="22"/>
                 <w:color w:val="111111"/>
               </w:rPr>
-              <w:t xml:space="preserve">2020-09-03</w:t>
+              <w:t xml:space="preserve">2020-09-07</w:t>
             </w:r>
           </w:p>
         </w:tc>
@@ -488,7 +488,7 @@
         </w:numPr>
       </w:pPr>
       <w:r>
-        <w:t xml:space="preserve">establishing a Smart Energy Observatory of ~10,000 smart metered households across Great Britain (GB);</w:t>
+        <w:t xml:space="preserve">establishing an Observatory panel of ~10,000 smart metered households across Great Britain (GB);</w:t>
       </w:r>
     </w:p>
     <w:p>
@@ -499,7 +499,7 @@
         </w:numPr>
       </w:pPr>
       <w:r>
-        <w:t xml:space="preserve">developing a mechanism for other researchers to access smart meter data for other household samples from whom they have obtained informed consent.</w:t>
+        <w:t xml:space="preserve">provisioning of Observatory data to UK researchers via a secure lab environment.</w:t>
       </w:r>
     </w:p>
     <w:p>
@@ -2271,7 +2271,7 @@
         <w:pStyle w:val="FirstParagraph"/>
       </w:pPr>
       <w:r>
-        <w:t xml:space="preserve">This document accompanies the 2020-08 release of the SERL Observatory dataset. This is the first Observatory dataset release and is available in a secure virtual environment to UK-based accredited researchers working on approved projects (Data Access section for more details). Smart meter data collection start dates vary by participant; the earliest start date is in August 2018. This data release contains all data available up until 31st July 2020. Future data releases will include more recent data and data from participants recruited in the second and third recruitment waves.</w:t>
+        <w:t xml:space="preserve">This document accompanies the 2020-08 release of the SERL Observatory dataset. This is the first Observatory dataset release and is available in a secure virtual environment to UK-based accredited researchers working on approved projects (Data Access section for more details).</w:t>
       </w:r>
     </w:p>
     <w:p>
@@ -2279,7 +2279,15 @@
         <w:pStyle w:val="BodyText"/>
       </w:pPr>
       <w:r>
-        <w:t xml:space="preserve">The datasets can be linked at the household level using the</w:t>
+        <w:t xml:space="preserve">Smart meter data collection start dates vary by participant; the earliest start date is in August 2018. This data release contains all data available up until 31st July 2020. Future data releases will include more recent data and data from participants recruited in the second and third waves of participant recruitment.</w:t>
+      </w:r>
+    </w:p>
+    <w:p>
+      <w:pPr>
+        <w:pStyle w:val="BodyText"/>
+      </w:pPr>
+      <w:r>
+        <w:t xml:space="preserve">The datasets can be linked at the household level using the pseudo-anonymous</w:t>
       </w:r>
       <w:r>
         <w:t xml:space="preserve"> </w:t>
@@ -2297,7 +2305,7 @@
         <w:t xml:space="preserve"> </w:t>
       </w:r>
       <w:r>
-        <w:t xml:space="preserve">pseudo-anonymous identifier included in each dataset. The climate data can be linked through the</w:t>
+        <w:t xml:space="preserve">(pseudo-UPRN (Unique Property Reference Number)) identifier included in each dataset. The climate data can be linked through the</w:t>
       </w:r>
       <w:r>
         <w:t xml:space="preserve"> </w:t>
@@ -2333,7 +2341,7 @@
         <w:pStyle w:val="FirstParagraph"/>
       </w:pPr>
       <w:r>
-        <w:t xml:space="preserve">In order to participate a household must have a DCC-enrolled electricity smart meter (SMETS2 or upgraded SMETS1). In GB smart meters collect electricity and gas (where available) data at 30-minute resolution. If a household has embedded generation such as solar PV, the electricity readings show the net demand for each half-hour (always non-negative) and separate readings show net export (always non-negative). Reactive power data is also available. In addition to the half-hourly data, daily reads are also provided, which can be used for data quality checking, or enhanced by the half-hourly reads if daily reads are missing.</w:t>
+        <w:t xml:space="preserve">In order to participate a household must have a DCC-enrolled electricity smart meter (SMETS2 or DCC-enrolled SMETS1). In GB smart meters collect electricity and gas (where available) data at 30-minute resolution. If a household has embedded generation such as solar PV, the electricity readings show the net demand for each half-hour (always non-negative) and separate readings show net export (always non-negative). Reactive power data is also available. In addition to the half-hourly data, daily reads are also provided, which can be used for data quality checking, or enhanced by the half-hourly reads if daily reads are missing.</w:t>
       </w:r>
     </w:p>
     <w:p>
@@ -2341,7 +2349,7 @@
         <w:pStyle w:val="BodyText"/>
       </w:pPr>
       <w:r>
-        <w:t xml:space="preserve">Currently 1612 participants have daily smart meter reads in the datset and 1688 have half-hourly reads in the dataset. 427 participants do not have a gas meter (that we are able to access).</w:t>
+        <w:t xml:space="preserve">As of 2020-07-31 1612 participants have daily smart meter reads in the datset and 1688 have half-hourly reads in the dataset. 427 participants do not have a gas meter (that we are able to access).</w:t>
       </w:r>
     </w:p>
     <w:p>
@@ -2410,7 +2418,7 @@
         </w:numPr>
       </w:pPr>
       <w:r>
-        <w:t xml:space="preserve">r ncol_d fields</w:t>
+        <w:t xml:space="preserve">22 fields</w:t>
       </w:r>
     </w:p>
     <w:p>
@@ -2449,7 +2457,7 @@
         </w:numPr>
       </w:pPr>
       <w:r>
-        <w:t xml:space="preserve">r nrow_hh records</w:t>
+        <w:t xml:space="preserve">37049124 records</w:t>
       </w:r>
     </w:p>
     <w:p>
@@ -2461,7 +2469,7 @@
         </w:numPr>
       </w:pPr>
       <w:r>
-        <w:t xml:space="preserve">r ncol_hh fields</w:t>
+        <w:t xml:space="preserve">20 fields</w:t>
       </w:r>
     </w:p>
     <w:p>
@@ -2500,7 +2508,7 @@
         </w:numPr>
       </w:pPr>
       <w:r>
-        <w:t xml:space="preserve">r nrow_reads records</w:t>
+        <w:t xml:space="preserve">7897 records</w:t>
       </w:r>
     </w:p>
     <w:p>
@@ -2512,7 +2520,7 @@
         </w:numPr>
       </w:pPr>
       <w:r>
-        <w:t xml:space="preserve">r ncol_reads fields</w:t>
+        <w:t xml:space="preserve">25 fields</w:t>
       </w:r>
     </w:p>
     <w:p>
@@ -2551,7 +2559,7 @@
         </w:numPr>
       </w:pPr>
       <w:r>
-        <w:t xml:space="preserve">r nrow_pp records</w:t>
+        <w:t xml:space="preserve">1708 records</w:t>
       </w:r>
     </w:p>
     <w:p>
@@ -2563,7 +2571,7 @@
         </w:numPr>
       </w:pPr>
       <w:r>
-        <w:t xml:space="preserve">r ncol_pp fields</w:t>
+        <w:t xml:space="preserve">39 fields</w:t>
       </w:r>
     </w:p>
     <w:p>
@@ -2697,7 +2705,7 @@
         <w:pStyle w:val="BodyText"/>
       </w:pPr>
       <w:r>
-        <w:t xml:space="preserve">Survey data exists for 1673 participants, of whom 1313 completed the survey.</w:t>
+        <w:t xml:space="preserve">Survey data exists for 1673 participants, of whom 1313 completed the survey in full.</w:t>
       </w:r>
     </w:p>
     <w:p>
@@ -2754,7 +2762,7 @@
         </w:numPr>
       </w:pPr>
       <w:r>
-        <w:t xml:space="preserve">151 fields</w:t>
+        <w:t xml:space="preserve">155 fields</w:t>
       </w:r>
     </w:p>
     <w:p>

</xml_diff>

<commit_message>
finished 2020_08 data release documentation
</commit_message>
<xml_diff>
--- a/scripts/SERL_README_data_and_documentation_summary_v2020_08.docx
+++ b/scripts/SERL_README_data_and_documentation_summary_v2020_08.docx
@@ -7,20 +7,12 @@
         <w:pStyle w:val="Title"/>
       </w:pPr>
       <w:r>
-        <w:t>SERL data and documentation</w:t>
-      </w:r>
-      <w:r>
-        <w:t xml:space="preserve">: </w:t>
+        <w:t>SERL data and documentation:</w:t>
       </w:r>
       <w:r>
         <w:br/>
         <w:t>Readme</w:t>
       </w:r>
-    </w:p>
-    <w:p>
-      <w:pPr>
-        <w:pStyle w:val="BodyText"/>
-      </w:pPr>
     </w:p>
     <w:p>
       <w:pPr>
@@ -120,7 +112,7 @@
                 <w:color w:val="111111"/>
                 <w:szCs w:val="22"/>
               </w:rPr>
-              <w:t>2020-09-07</w:t>
+              <w:t>2020-09-08</w:t>
             </w:r>
           </w:p>
         </w:tc>
@@ -435,23 +427,18 @@
       <w:pPr>
         <w:pStyle w:val="BodyText"/>
       </w:pPr>
+    </w:p>
+    <w:p>
+      <w:pPr>
+        <w:pStyle w:val="BodyText"/>
+      </w:pPr>
+    </w:p>
+    <w:p>
+      <w:pPr>
+        <w:pStyle w:val="BodyText"/>
+      </w:pPr>
       <w:bookmarkStart w:id="0" w:name="_GoBack"/>
       <w:bookmarkEnd w:id="0"/>
-    </w:p>
-    <w:p>
-      <w:pPr>
-        <w:pStyle w:val="BodyText"/>
-      </w:pPr>
-    </w:p>
-    <w:p>
-      <w:pPr>
-        <w:pStyle w:val="BodyText"/>
-      </w:pPr>
-    </w:p>
-    <w:p>
-      <w:pPr>
-        <w:pStyle w:val="BodyText"/>
-      </w:pPr>
     </w:p>
     <w:sdt>
       <w:sdtPr>
@@ -462,7 +449,7 @@
           <w:sz w:val="22"/>
           <w:szCs w:val="24"/>
         </w:rPr>
-        <w:id w:val="-1688826402"/>
+        <w:id w:val="-146203195"/>
         <w:docPartObj>
           <w:docPartGallery w:val="Table of Contents"/>
           <w:docPartUnique/>
@@ -500,7 +487,7 @@
           <w:r>
             <w:fldChar w:fldCharType="separate"/>
           </w:r>
-          <w:hyperlink w:anchor="_Toc50371421" w:history="1">
+          <w:hyperlink w:anchor="_Toc50477549" w:history="1">
             <w:r>
               <w:rPr>
                 <w:rStyle w:val="Hyperlink"/>
@@ -527,7 +514,7 @@
                 <w:noProof/>
                 <w:webHidden/>
               </w:rPr>
-              <w:instrText xml:space="preserve"> PAGEREF _Toc50371421 \h </w:instrText>
+              <w:instrText xml:space="preserve"> PAGEREF _Toc50477549 \h </w:instrText>
             </w:r>
             <w:r>
               <w:rPr>
@@ -571,7 +558,7 @@
               <w:lang w:val="en-GB" w:eastAsia="en-GB"/>
             </w:rPr>
           </w:pPr>
-          <w:hyperlink w:anchor="_Toc50371422" w:history="1">
+          <w:hyperlink w:anchor="_Toc50477550" w:history="1">
             <w:r>
               <w:rPr>
                 <w:rStyle w:val="Hyperlink"/>
@@ -598,7 +585,7 @@
                 <w:noProof/>
                 <w:webHidden/>
               </w:rPr>
-              <w:instrText xml:space="preserve"> PAGEREF _Toc50371422 \h </w:instrText>
+              <w:instrText xml:space="preserve"> PAGEREF _Toc50477550 \h </w:instrText>
             </w:r>
             <w:r>
               <w:rPr>
@@ -642,7 +629,7 @@
               <w:lang w:val="en-GB" w:eastAsia="en-GB"/>
             </w:rPr>
           </w:pPr>
-          <w:hyperlink w:anchor="_Toc50371423" w:history="1">
+          <w:hyperlink w:anchor="_Toc50477551" w:history="1">
             <w:r>
               <w:rPr>
                 <w:rStyle w:val="Hyperlink"/>
@@ -669,7 +656,7 @@
                 <w:noProof/>
                 <w:webHidden/>
               </w:rPr>
-              <w:instrText xml:space="preserve"> PAGEREF _Toc50371423 \h </w:instrText>
+              <w:instrText xml:space="preserve"> PAGEREF _Toc50477551 \h </w:instrText>
             </w:r>
             <w:r>
               <w:rPr>
@@ -713,7 +700,7 @@
               <w:lang w:val="en-GB" w:eastAsia="en-GB"/>
             </w:rPr>
           </w:pPr>
-          <w:hyperlink w:anchor="_Toc50371424" w:history="1">
+          <w:hyperlink w:anchor="_Toc50477552" w:history="1">
             <w:r>
               <w:rPr>
                 <w:rStyle w:val="Hyperlink"/>
@@ -740,7 +727,7 @@
                 <w:noProof/>
                 <w:webHidden/>
               </w:rPr>
-              <w:instrText xml:space="preserve"> PAGEREF _Toc50371424 \h </w:instrText>
+              <w:instrText xml:space="preserve"> PAGEREF _Toc50477552 \h </w:instrText>
             </w:r>
             <w:r>
               <w:rPr>
@@ -784,7 +771,7 @@
               <w:lang w:val="en-GB" w:eastAsia="en-GB"/>
             </w:rPr>
           </w:pPr>
-          <w:hyperlink w:anchor="_Toc50371425" w:history="1">
+          <w:hyperlink w:anchor="_Toc50477553" w:history="1">
             <w:r>
               <w:rPr>
                 <w:rStyle w:val="Hyperlink"/>
@@ -811,7 +798,7 @@
                 <w:noProof/>
                 <w:webHidden/>
               </w:rPr>
-              <w:instrText xml:space="preserve"> PAGEREF _Toc50371425 \h </w:instrText>
+              <w:instrText xml:space="preserve"> PAGEREF _Toc50477553 \h </w:instrText>
             </w:r>
             <w:r>
               <w:rPr>
@@ -856,7 +843,7 @@
               <w:lang w:val="en-GB" w:eastAsia="en-GB"/>
             </w:rPr>
           </w:pPr>
-          <w:hyperlink w:anchor="_Toc50371426" w:history="1">
+          <w:hyperlink w:anchor="_Toc50477554" w:history="1">
             <w:r>
               <w:rPr>
                 <w:rStyle w:val="Hyperlink"/>
@@ -883,7 +870,7 @@
                 <w:noProof/>
                 <w:webHidden/>
               </w:rPr>
-              <w:instrText xml:space="preserve"> PAGEREF _Toc50371426 \h </w:instrText>
+              <w:instrText xml:space="preserve"> PAGEREF _Toc50477554 \h </w:instrText>
             </w:r>
             <w:r>
               <w:rPr>
@@ -928,7 +915,7 @@
               <w:lang w:val="en-GB" w:eastAsia="en-GB"/>
             </w:rPr>
           </w:pPr>
-          <w:hyperlink w:anchor="_Toc50371427" w:history="1">
+          <w:hyperlink w:anchor="_Toc50477555" w:history="1">
             <w:r>
               <w:rPr>
                 <w:rStyle w:val="Hyperlink"/>
@@ -955,7 +942,7 @@
                 <w:noProof/>
                 <w:webHidden/>
               </w:rPr>
-              <w:instrText xml:space="preserve"> PAGEREF _Toc50371427 \h </w:instrText>
+              <w:instrText xml:space="preserve"> PAGEREF _Toc50477555 \h </w:instrText>
             </w:r>
             <w:r>
               <w:rPr>
@@ -1000,7 +987,7 @@
               <w:lang w:val="en-GB" w:eastAsia="en-GB"/>
             </w:rPr>
           </w:pPr>
-          <w:hyperlink w:anchor="_Toc50371428" w:history="1">
+          <w:hyperlink w:anchor="_Toc50477556" w:history="1">
             <w:r>
               <w:rPr>
                 <w:rStyle w:val="Hyperlink"/>
@@ -1027,7 +1014,7 @@
                 <w:noProof/>
                 <w:webHidden/>
               </w:rPr>
-              <w:instrText xml:space="preserve"> PAGEREF _Toc50371428 \h </w:instrText>
+              <w:instrText xml:space="preserve"> PAGEREF _Toc50477556 \h </w:instrText>
             </w:r>
             <w:r>
               <w:rPr>
@@ -1071,7 +1058,7 @@
               <w:lang w:val="en-GB" w:eastAsia="en-GB"/>
             </w:rPr>
           </w:pPr>
-          <w:hyperlink w:anchor="_Toc50371429" w:history="1">
+          <w:hyperlink w:anchor="_Toc50477557" w:history="1">
             <w:r>
               <w:rPr>
                 <w:rStyle w:val="Hyperlink"/>
@@ -1098,7 +1085,7 @@
                 <w:noProof/>
                 <w:webHidden/>
               </w:rPr>
-              <w:instrText xml:space="preserve"> PAGEREF _Toc50371429 \h </w:instrText>
+              <w:instrText xml:space="preserve"> PAGEREF _Toc50477557 \h </w:instrText>
             </w:r>
             <w:r>
               <w:rPr>
@@ -1143,7 +1130,7 @@
               <w:lang w:val="en-GB" w:eastAsia="en-GB"/>
             </w:rPr>
           </w:pPr>
-          <w:hyperlink w:anchor="_Toc50371430" w:history="1">
+          <w:hyperlink w:anchor="_Toc50477558" w:history="1">
             <w:r>
               <w:rPr>
                 <w:rStyle w:val="Hyperlink"/>
@@ -1170,7 +1157,7 @@
                 <w:noProof/>
                 <w:webHidden/>
               </w:rPr>
-              <w:instrText xml:space="preserve"> PAGEREF _Toc50371430 \h </w:instrText>
+              <w:instrText xml:space="preserve"> PAGEREF _Toc50477558 \h </w:instrText>
             </w:r>
             <w:r>
               <w:rPr>
@@ -1215,7 +1202,7 @@
               <w:lang w:val="en-GB" w:eastAsia="en-GB"/>
             </w:rPr>
           </w:pPr>
-          <w:hyperlink w:anchor="_Toc50371431" w:history="1">
+          <w:hyperlink w:anchor="_Toc50477559" w:history="1">
             <w:r>
               <w:rPr>
                 <w:rStyle w:val="Hyperlink"/>
@@ -1242,7 +1229,7 @@
                 <w:noProof/>
                 <w:webHidden/>
               </w:rPr>
-              <w:instrText xml:space="preserve"> PAGEREF _Toc50371431 \h </w:instrText>
+              <w:instrText xml:space="preserve"> PAGEREF _Toc50477559 \h </w:instrText>
             </w:r>
             <w:r>
               <w:rPr>
@@ -1287,7 +1274,7 @@
               <w:lang w:val="en-GB" w:eastAsia="en-GB"/>
             </w:rPr>
           </w:pPr>
-          <w:hyperlink w:anchor="_Toc50371432" w:history="1">
+          <w:hyperlink w:anchor="_Toc50477560" w:history="1">
             <w:r>
               <w:rPr>
                 <w:rStyle w:val="Hyperlink"/>
@@ -1314,7 +1301,7 @@
                 <w:noProof/>
                 <w:webHidden/>
               </w:rPr>
-              <w:instrText xml:space="preserve"> PAGEREF _Toc50371432 \h </w:instrText>
+              <w:instrText xml:space="preserve"> PAGEREF _Toc50477560 \h </w:instrText>
             </w:r>
             <w:r>
               <w:rPr>
@@ -1358,7 +1345,7 @@
               <w:lang w:val="en-GB" w:eastAsia="en-GB"/>
             </w:rPr>
           </w:pPr>
-          <w:hyperlink w:anchor="_Toc50371433" w:history="1">
+          <w:hyperlink w:anchor="_Toc50477561" w:history="1">
             <w:r>
               <w:rPr>
                 <w:rStyle w:val="Hyperlink"/>
@@ -1385,7 +1372,7 @@
                 <w:noProof/>
                 <w:webHidden/>
               </w:rPr>
-              <w:instrText xml:space="preserve"> PAGEREF _Toc50371433 \h </w:instrText>
+              <w:instrText xml:space="preserve"> PAGEREF _Toc50477561 \h </w:instrText>
             </w:r>
             <w:r>
               <w:rPr>
@@ -1430,7 +1417,7 @@
               <w:lang w:val="en-GB" w:eastAsia="en-GB"/>
             </w:rPr>
           </w:pPr>
-          <w:hyperlink w:anchor="_Toc50371434" w:history="1">
+          <w:hyperlink w:anchor="_Toc50477562" w:history="1">
             <w:r>
               <w:rPr>
                 <w:rStyle w:val="Hyperlink"/>
@@ -1457,7 +1444,7 @@
                 <w:noProof/>
                 <w:webHidden/>
               </w:rPr>
-              <w:instrText xml:space="preserve"> PAGEREF _Toc50371434 \h </w:instrText>
+              <w:instrText xml:space="preserve"> PAGEREF _Toc50477562 \h </w:instrText>
             </w:r>
             <w:r>
               <w:rPr>
@@ -1502,7 +1489,7 @@
               <w:lang w:val="en-GB" w:eastAsia="en-GB"/>
             </w:rPr>
           </w:pPr>
-          <w:hyperlink w:anchor="_Toc50371435" w:history="1">
+          <w:hyperlink w:anchor="_Toc50477563" w:history="1">
             <w:r>
               <w:rPr>
                 <w:rStyle w:val="Hyperlink"/>
@@ -1529,7 +1516,7 @@
                 <w:noProof/>
                 <w:webHidden/>
               </w:rPr>
-              <w:instrText xml:space="preserve"> PAGEREF _Toc50371435 \h </w:instrText>
+              <w:instrText xml:space="preserve"> PAGEREF _Toc50477563 \h </w:instrText>
             </w:r>
             <w:r>
               <w:rPr>
@@ -1574,7 +1561,7 @@
               <w:lang w:val="en-GB" w:eastAsia="en-GB"/>
             </w:rPr>
           </w:pPr>
-          <w:hyperlink w:anchor="_Toc50371436" w:history="1">
+          <w:hyperlink w:anchor="_Toc50477564" w:history="1">
             <w:r>
               <w:rPr>
                 <w:rStyle w:val="Hyperlink"/>
@@ -1601,7 +1588,7 @@
                 <w:noProof/>
                 <w:webHidden/>
               </w:rPr>
-              <w:instrText xml:space="preserve"> PAGEREF _Toc50371436 \h </w:instrText>
+              <w:instrText xml:space="preserve"> PAGEREF _Toc50477564 \h </w:instrText>
             </w:r>
             <w:r>
               <w:rPr>
@@ -1645,7 +1632,7 @@
               <w:lang w:val="en-GB" w:eastAsia="en-GB"/>
             </w:rPr>
           </w:pPr>
-          <w:hyperlink w:anchor="_Toc50371437" w:history="1">
+          <w:hyperlink w:anchor="_Toc50477565" w:history="1">
             <w:r>
               <w:rPr>
                 <w:rStyle w:val="Hyperlink"/>
@@ -1672,7 +1659,7 @@
                 <w:noProof/>
                 <w:webHidden/>
               </w:rPr>
-              <w:instrText xml:space="preserve"> PAGEREF _Toc50371437 \h </w:instrText>
+              <w:instrText xml:space="preserve"> PAGEREF _Toc50477565 \h </w:instrText>
             </w:r>
             <w:r>
               <w:rPr>
@@ -1717,7 +1704,7 @@
               <w:lang w:val="en-GB" w:eastAsia="en-GB"/>
             </w:rPr>
           </w:pPr>
-          <w:hyperlink w:anchor="_Toc50371438" w:history="1">
+          <w:hyperlink w:anchor="_Toc50477566" w:history="1">
             <w:r>
               <w:rPr>
                 <w:rStyle w:val="Hyperlink"/>
@@ -1744,7 +1731,7 @@
                 <w:noProof/>
                 <w:webHidden/>
               </w:rPr>
-              <w:instrText xml:space="preserve"> PAGEREF _Toc50371438 \h </w:instrText>
+              <w:instrText xml:space="preserve"> PAGEREF _Toc50477566 \h </w:instrText>
             </w:r>
             <w:r>
               <w:rPr>
@@ -1789,7 +1776,7 @@
               <w:lang w:val="en-GB" w:eastAsia="en-GB"/>
             </w:rPr>
           </w:pPr>
-          <w:hyperlink w:anchor="_Toc50371439" w:history="1">
+          <w:hyperlink w:anchor="_Toc50477567" w:history="1">
             <w:r>
               <w:rPr>
                 <w:rStyle w:val="Hyperlink"/>
@@ -1816,7 +1803,7 @@
                 <w:noProof/>
                 <w:webHidden/>
               </w:rPr>
-              <w:instrText xml:space="preserve"> PAGEREF _Toc50371439 \h </w:instrText>
+              <w:instrText xml:space="preserve"> PAGEREF _Toc50477567 \h </w:instrText>
             </w:r>
             <w:r>
               <w:rPr>
@@ -1861,7 +1848,7 @@
               <w:lang w:val="en-GB" w:eastAsia="en-GB"/>
             </w:rPr>
           </w:pPr>
-          <w:hyperlink w:anchor="_Toc50371440" w:history="1">
+          <w:hyperlink w:anchor="_Toc50477568" w:history="1">
             <w:r>
               <w:rPr>
                 <w:rStyle w:val="Hyperlink"/>
@@ -1888,7 +1875,7 @@
                 <w:noProof/>
                 <w:webHidden/>
               </w:rPr>
-              <w:instrText xml:space="preserve"> PAGEREF _Toc50371440 \h </w:instrText>
+              <w:instrText xml:space="preserve"> PAGEREF _Toc50477568 \h </w:instrText>
             </w:r>
             <w:r>
               <w:rPr>
@@ -1932,7 +1919,7 @@
               <w:lang w:val="en-GB" w:eastAsia="en-GB"/>
             </w:rPr>
           </w:pPr>
-          <w:hyperlink w:anchor="_Toc50371441" w:history="1">
+          <w:hyperlink w:anchor="_Toc50477569" w:history="1">
             <w:r>
               <w:rPr>
                 <w:rStyle w:val="Hyperlink"/>
@@ -1959,7 +1946,7 @@
                 <w:noProof/>
                 <w:webHidden/>
               </w:rPr>
-              <w:instrText xml:space="preserve"> PAGEREF _Toc50371441 \h </w:instrText>
+              <w:instrText xml:space="preserve"> PAGEREF _Toc50477569 \h </w:instrText>
             </w:r>
             <w:r>
               <w:rPr>
@@ -2003,7 +1990,7 @@
               <w:lang w:val="en-GB" w:eastAsia="en-GB"/>
             </w:rPr>
           </w:pPr>
-          <w:hyperlink w:anchor="_Toc50371442" w:history="1">
+          <w:hyperlink w:anchor="_Toc50477570" w:history="1">
             <w:r>
               <w:rPr>
                 <w:rStyle w:val="Hyperlink"/>
@@ -2030,7 +2017,7 @@
                 <w:noProof/>
                 <w:webHidden/>
               </w:rPr>
-              <w:instrText xml:space="preserve"> PAGEREF _Toc50371442 \h </w:instrText>
+              <w:instrText xml:space="preserve"> PAGEREF _Toc50477570 \h </w:instrText>
             </w:r>
             <w:r>
               <w:rPr>
@@ -2066,30 +2053,19 @@
             <w:fldChar w:fldCharType="end"/>
           </w:r>
         </w:p>
+        <w:p/>
+        <w:p/>
+        <w:p/>
       </w:sdtContent>
     </w:sdt>
     <w:p>
       <w:pPr>
-        <w:pStyle w:val="BodyText"/>
+        <w:pStyle w:val="Heading1"/>
       </w:pPr>
       <w:bookmarkStart w:id="1" w:name="introduction"/>
-      <w:bookmarkStart w:id="2" w:name="_Toc50371421"/>
-    </w:p>
-    <w:p>
-      <w:pPr>
-        <w:pStyle w:val="BodyText"/>
-      </w:pPr>
-    </w:p>
-    <w:p>
-      <w:pPr>
-        <w:pStyle w:val="BodyText"/>
-      </w:pPr>
-    </w:p>
-    <w:p>
-      <w:pPr>
-        <w:pStyle w:val="Heading1"/>
-      </w:pPr>
-      <w:r>
+      <w:bookmarkStart w:id="2" w:name="_Toc50477549"/>
+      <w:r>
+        <w:lastRenderedPageBreak/>
         <w:t>Introduction</w:t>
       </w:r>
       <w:bookmarkEnd w:id="1"/>
@@ -2100,7 +2076,7 @@
         <w:pStyle w:val="Heading2"/>
       </w:pPr>
       <w:bookmarkStart w:id="3" w:name="smart-energy-research-lab-serl"/>
-      <w:bookmarkStart w:id="4" w:name="_Toc50371422"/>
+      <w:bookmarkStart w:id="4" w:name="_Toc50477550"/>
       <w:r>
         <w:t>Smart Energy Research Lab (SERL)</w:t>
       </w:r>
@@ -2123,10 +2099,7 @@
         </w:r>
       </w:hyperlink>
       <w:r>
-        <w:t xml:space="preserve"> (SERL) will provide a secure, consistent and trusted channel for researchers to access high-resolution energy data, which will facilitate innovative en</w:t>
-      </w:r>
-      <w:r>
-        <w:t xml:space="preserve">ergy research for years to come. SERL is </w:t>
+        <w:t xml:space="preserve"> (SERL) will provide a secure, consistent and trusted channel for researchers to access high-resolution energy data, which will facilitate innovative energy research for years to come. SERL is </w:t>
       </w:r>
       <w:hyperlink r:id="rId8">
         <w:r>
@@ -2156,7 +2129,15 @@
         <w:pStyle w:val="BodyText"/>
       </w:pPr>
       <w:r>
-        <w:t>Our initial work programme focuses on:</w:t>
+        <w:t xml:space="preserve">Our initial work </w:t>
+      </w:r>
+      <w:proofErr w:type="spellStart"/>
+      <w:r>
+        <w:t>programme</w:t>
+      </w:r>
+      <w:proofErr w:type="spellEnd"/>
+      <w:r>
+        <w:t xml:space="preserve"> focuses on:</w:t>
       </w:r>
     </w:p>
     <w:p>
@@ -2178,10 +2159,7 @@
         </w:numPr>
       </w:pPr>
       <w:r>
-        <w:t xml:space="preserve">provisioning of Observatory data </w:t>
-      </w:r>
-      <w:r>
-        <w:t>to UK researchers via a secure lab environment.</w:t>
+        <w:t>provisioning of Observatory data to UK researchers via a secure lab environment.</w:t>
       </w:r>
     </w:p>
     <w:p>
@@ -2189,7 +2167,7 @@
         <w:pStyle w:val="Heading2"/>
       </w:pPr>
       <w:bookmarkStart w:id="5" w:name="participant-recruitment"/>
-      <w:bookmarkStart w:id="6" w:name="_Toc50371423"/>
+      <w:bookmarkStart w:id="6" w:name="_Toc50477551"/>
       <w:r>
         <w:t>Participant recruitment</w:t>
       </w:r>
@@ -2201,13 +2179,7 @@
         <w:pStyle w:val="FirstParagraph"/>
       </w:pPr>
       <w:r>
-        <w:t>Participant recruitment began in August 2019. Approximately 1700 participants were recruited from central and southern England and from Wales as part of a pilot study that tested diffe</w:t>
-      </w:r>
-      <w:r>
-        <w:t>rent recruitment strategies. The second recruitment wave takes place in August-September 2020, and the third wave at the end of 2020. SERL aims to recruit 8-10,000 households to be regionally representative across England, Scotland and Wales. Recruitment i</w:t>
-      </w:r>
-      <w:r>
-        <w:t>s also designed to be representative of each Index of Multiple Deprivation (IMD) quintile; an area-based relative measure of deprivation.</w:t>
+        <w:t>Participant recruitment began in August 2019. Approximately 1700 participants were recruited from central and southern England and from Wales as part of a pilot study that tested different recruitment strategies. The second recruitment wave takes place in August-September 2020, and the third wave at the end of 2020. SERL aims to recruit 8-10,000 households to be regionally representative across England, Scotland and Wales. Recruitment is also designed to be representative of each Index of Multiple Deprivation (IMD) quintile; an area-based relative measure of deprivation.</w:t>
       </w:r>
     </w:p>
     <w:p>
@@ -2215,15 +2187,12 @@
         <w:pStyle w:val="BodyText"/>
       </w:pPr>
       <w:r>
-        <w:t>Table 1: Number of participants in SERL by year and month. Numbers decrease when participants withdraw their consent o</w:t>
-      </w:r>
-      <w:r>
-        <w:t>r move house.</w:t>
+        <w:t>Table 1: Number of participants in SERL by year and month. Numbers decrease when participants withdraw their consent or move house.</w:t>
       </w:r>
     </w:p>
     <w:tbl>
       <w:tblPr>
-        <w:tblW w:w="6863" w:type="dxa"/>
+        <w:tblW w:w="9143" w:type="dxa"/>
         <w:jc w:val="center"/>
         <w:tblLayout w:type="fixed"/>
         <w:tblLook w:val="0420" w:firstRow="1" w:lastRow="0" w:firstColumn="0" w:lastColumn="0" w:noHBand="0" w:noVBand="1"/>
@@ -2231,7 +2200,7 @@
       <w:tblGrid>
         <w:gridCol w:w="1131"/>
         <w:gridCol w:w="1351"/>
-        <w:gridCol w:w="2810"/>
+        <w:gridCol w:w="5090"/>
         <w:gridCol w:w="1571"/>
       </w:tblGrid>
       <w:tr>
@@ -2300,7 +2269,7 @@
         </w:tc>
         <w:tc>
           <w:tcPr>
-            <w:tcW w:w="2810" w:type="dxa"/>
+            <w:tcW w:w="5091" w:type="dxa"/>
             <w:shd w:val="clear" w:color="auto" w:fill="548DD4"/>
             <w:tcMar>
               <w:top w:w="0" w:type="dxa"/>
@@ -2420,7 +2389,7 @@
         </w:tc>
         <w:tc>
           <w:tcPr>
-            <w:tcW w:w="2810" w:type="dxa"/>
+            <w:tcW w:w="5091" w:type="dxa"/>
             <w:shd w:val="clear" w:color="auto" w:fill="F2F2F2"/>
             <w:tcMar>
               <w:top w:w="0" w:type="dxa"/>
@@ -2538,7 +2507,7 @@
         </w:tc>
         <w:tc>
           <w:tcPr>
-            <w:tcW w:w="2810" w:type="dxa"/>
+            <w:tcW w:w="5091" w:type="dxa"/>
             <w:shd w:val="clear" w:color="auto" w:fill="FFFFFF"/>
             <w:tcMar>
               <w:top w:w="0" w:type="dxa"/>
@@ -2656,7 +2625,7 @@
         </w:tc>
         <w:tc>
           <w:tcPr>
-            <w:tcW w:w="2810" w:type="dxa"/>
+            <w:tcW w:w="5091" w:type="dxa"/>
             <w:shd w:val="clear" w:color="auto" w:fill="F2F2F2"/>
             <w:tcMar>
               <w:top w:w="0" w:type="dxa"/>
@@ -2774,7 +2743,7 @@
         </w:tc>
         <w:tc>
           <w:tcPr>
-            <w:tcW w:w="2810" w:type="dxa"/>
+            <w:tcW w:w="5091" w:type="dxa"/>
             <w:shd w:val="clear" w:color="auto" w:fill="FFFFFF"/>
             <w:tcMar>
               <w:top w:w="0" w:type="dxa"/>
@@ -2892,7 +2861,7 @@
         </w:tc>
         <w:tc>
           <w:tcPr>
-            <w:tcW w:w="2810" w:type="dxa"/>
+            <w:tcW w:w="5091" w:type="dxa"/>
             <w:shd w:val="clear" w:color="auto" w:fill="F2F2F2"/>
             <w:tcMar>
               <w:top w:w="0" w:type="dxa"/>
@@ -3010,7 +2979,7 @@
         </w:tc>
         <w:tc>
           <w:tcPr>
-            <w:tcW w:w="2810" w:type="dxa"/>
+            <w:tcW w:w="5091" w:type="dxa"/>
             <w:shd w:val="clear" w:color="auto" w:fill="FFFFFF"/>
             <w:tcMar>
               <w:top w:w="0" w:type="dxa"/>
@@ -3128,7 +3097,7 @@
         </w:tc>
         <w:tc>
           <w:tcPr>
-            <w:tcW w:w="2810" w:type="dxa"/>
+            <w:tcW w:w="5091" w:type="dxa"/>
             <w:shd w:val="clear" w:color="auto" w:fill="F2F2F2"/>
             <w:tcMar>
               <w:top w:w="0" w:type="dxa"/>
@@ -3246,7 +3215,7 @@
         </w:tc>
         <w:tc>
           <w:tcPr>
-            <w:tcW w:w="2810" w:type="dxa"/>
+            <w:tcW w:w="5091" w:type="dxa"/>
             <w:shd w:val="clear" w:color="auto" w:fill="FFFFFF"/>
             <w:tcMar>
               <w:top w:w="0" w:type="dxa"/>
@@ -3364,7 +3333,7 @@
         </w:tc>
         <w:tc>
           <w:tcPr>
-            <w:tcW w:w="2810" w:type="dxa"/>
+            <w:tcW w:w="5091" w:type="dxa"/>
             <w:shd w:val="clear" w:color="auto" w:fill="F2F2F2"/>
             <w:tcMar>
               <w:top w:w="0" w:type="dxa"/>
@@ -3482,7 +3451,7 @@
         </w:tc>
         <w:tc>
           <w:tcPr>
-            <w:tcW w:w="2810" w:type="dxa"/>
+            <w:tcW w:w="5091" w:type="dxa"/>
             <w:shd w:val="clear" w:color="auto" w:fill="FFFFFF"/>
             <w:tcMar>
               <w:top w:w="0" w:type="dxa"/>
@@ -3600,7 +3569,7 @@
         </w:tc>
         <w:tc>
           <w:tcPr>
-            <w:tcW w:w="2810" w:type="dxa"/>
+            <w:tcW w:w="5091" w:type="dxa"/>
             <w:shd w:val="clear" w:color="auto" w:fill="F2F2F2"/>
             <w:tcMar>
               <w:top w:w="0" w:type="dxa"/>
@@ -3718,7 +3687,7 @@
         </w:tc>
         <w:tc>
           <w:tcPr>
-            <w:tcW w:w="2810" w:type="dxa"/>
+            <w:tcW w:w="5091" w:type="dxa"/>
             <w:shd w:val="clear" w:color="auto" w:fill="FFFFFF"/>
             <w:tcMar>
               <w:top w:w="0" w:type="dxa"/>
@@ -3836,7 +3805,7 @@
         </w:tc>
         <w:tc>
           <w:tcPr>
-            <w:tcW w:w="2810" w:type="dxa"/>
+            <w:tcW w:w="5091" w:type="dxa"/>
             <w:shd w:val="clear" w:color="auto" w:fill="F2F2F2"/>
             <w:tcMar>
               <w:top w:w="0" w:type="dxa"/>
@@ -3897,8 +3866,9 @@
         <w:pStyle w:val="Heading1"/>
       </w:pPr>
       <w:bookmarkStart w:id="7" w:name="serl-observatory-dataset"/>
-      <w:bookmarkStart w:id="8" w:name="_Toc50371424"/>
-      <w:r>
+      <w:bookmarkStart w:id="8" w:name="_Toc50477552"/>
+      <w:r>
+        <w:lastRenderedPageBreak/>
         <w:t>2020-08 SERL Observatory dataset</w:t>
       </w:r>
       <w:bookmarkEnd w:id="7"/>
@@ -3909,16 +3879,7 @@
         <w:pStyle w:val="FirstParagraph"/>
       </w:pPr>
       <w:r>
-        <w:t>This document accompanies the 2020-08 release of the SERL Observatory dataset. This is the first Observatory dataset release and is available in a secure virtual environment to UK-based accredited researchers working on approved projects (</w:t>
-      </w:r>
-      <w:r>
-        <w:t xml:space="preserve">see </w:t>
-      </w:r>
-      <w:r>
-        <w:t>Data Access secti</w:t>
-      </w:r>
-      <w:r>
-        <w:t>on for more details).</w:t>
+        <w:t>This document accompanies the 2020-08 release of the SERL Observatory dataset. This is the first Observatory dataset release and is available in a secure virtual environment to UK-based accredited researchers working on approved projects (see Data Access section for more details).</w:t>
       </w:r>
     </w:p>
     <w:p>
@@ -3926,10 +3887,7 @@
         <w:pStyle w:val="BodyText"/>
       </w:pPr>
       <w:r>
-        <w:t>Smart meter data collection start dates vary by participant; the earliest start date is in August 2018. This data release contains all data available up until 31st July 2020. Future data releases will include more recent data and data</w:t>
-      </w:r>
-      <w:r>
-        <w:t xml:space="preserve"> from participants recruited in the second and third waves of participant recruitment.</w:t>
+        <w:t>Smart meter data collection start dates vary by participant; the earliest start date is in August 2018. This data release contains all data available up until 31st July 2020. Future data releases will include more recent data and data from participants recruited in the second and third waves of participant recruitment.</w:t>
       </w:r>
     </w:p>
     <w:p>
@@ -3937,10 +3895,15 @@
         <w:pStyle w:val="BodyText"/>
       </w:pPr>
       <w:r>
-        <w:t>The datasets can be linked at the household level using the pseudo-anonymous “PUPRN” (pseudo-UPRN (Unique Property Reference Number)) identifier included in each dataset</w:t>
-      </w:r>
-      <w:r>
-        <w:t>. The climate data can be linked through the “grid_cell” provided with the participant summary (smart meter) dataset.</w:t>
+        <w:t>The datasets can be linked at the household level using the pseudo-anonymous “PUPRN” (pseudo-UPRN (Unique Property Reference Number)) identifier included in each dataset. The climate data can be linked through the “</w:t>
+      </w:r>
+      <w:proofErr w:type="spellStart"/>
+      <w:r>
+        <w:t>grid_cell</w:t>
+      </w:r>
+      <w:proofErr w:type="spellEnd"/>
+      <w:r>
+        <w:t>” provided with the participant summary (smart meter) dataset.</w:t>
       </w:r>
     </w:p>
     <w:p>
@@ -3948,7 +3911,7 @@
         <w:pStyle w:val="Heading2"/>
       </w:pPr>
       <w:bookmarkStart w:id="9" w:name="smart-meter-data"/>
-      <w:bookmarkStart w:id="10" w:name="_Toc50371425"/>
+      <w:bookmarkStart w:id="10" w:name="_Toc50477553"/>
       <w:r>
         <w:t>Smart meter data</w:t>
       </w:r>
@@ -3960,13 +3923,7 @@
         <w:pStyle w:val="FirstParagraph"/>
       </w:pPr>
       <w:r>
-        <w:t xml:space="preserve">In order to participate a household must have a DCC-enrolled electricity smart meter (SMETS2 or DCC-enrolled SMETS1). In </w:t>
-      </w:r>
-      <w:r>
-        <w:t>GB smart meters collect electricity and gas (where available) data at 30-minute resolution. If a household has embedded generation such as solar PV, the electricity readings show the net demand for each half-hour (always non-negative) and separate readings</w:t>
-      </w:r>
-      <w:r>
-        <w:t xml:space="preserve"> show net export (always non-negative). Reactive power data is also available. In addition to the half-hourly data, daily reads are also provided, which can be used for data quality checking, or enhanced by the half-hourly reads if daily reads are missing.</w:t>
+        <w:t>In order to participate a household must have a DCC-enrolled electricity smart meter (SMETS2 or DCC-enrolled SMETS1). In GB smart meters collect electricity and gas (where available) data at 30-minute resolution. If a household has embedded generation such as solar PV, the electricity readings show the net demand for each half-hour (always non-negative) and separate readings show net export (always non-negative). Reactive power data is also available. In addition to the half-hourly data, daily reads are also provided, which can be used for data quality checking, or enhanced by the half-hourly reads if daily reads are missing.</w:t>
       </w:r>
     </w:p>
     <w:p>
@@ -3974,13 +3931,15 @@
         <w:pStyle w:val="BodyText"/>
       </w:pPr>
       <w:r>
-        <w:t xml:space="preserve">As of </w:t>
-      </w:r>
-      <w:r>
-        <w:t>31st July 2020</w:t>
-      </w:r>
-      <w:r>
-        <w:t xml:space="preserve"> 1612 participants have daily smart meter reads in the datset and 1688 have half-hourly reads in the dataset. 427 participants do not have a gas meter (that we are able to access).</w:t>
+        <w:t xml:space="preserve">As of 2020-07-31 1612 participants have daily smart meter reads in the </w:t>
+      </w:r>
+      <w:proofErr w:type="spellStart"/>
+      <w:r>
+        <w:t>datset</w:t>
+      </w:r>
+      <w:proofErr w:type="spellEnd"/>
+      <w:r>
+        <w:t xml:space="preserve"> and 1688 have half-hourly reads in the dataset. 427 participants do not have a gas meter (that we are able to access).</w:t>
       </w:r>
     </w:p>
     <w:p>
@@ -3988,7 +3947,7 @@
         <w:pStyle w:val="Heading3"/>
       </w:pPr>
       <w:bookmarkStart w:id="11" w:name="data-files"/>
-      <w:bookmarkStart w:id="12" w:name="_Toc50371426"/>
+      <w:bookmarkStart w:id="12" w:name="_Toc50477554"/>
       <w:r>
         <w:t>Data files</w:t>
       </w:r>
@@ -4000,10 +3959,7 @@
         <w:pStyle w:val="FirstParagraph"/>
       </w:pPr>
       <w:r>
-        <w:t>There are four data files relating to smart met</w:t>
-      </w:r>
-      <w:r>
-        <w:t>er data:</w:t>
+        <w:t>There are four data files relating to smart meter data:</w:t>
       </w:r>
     </w:p>
     <w:p>
@@ -4042,13 +3998,7 @@
         </w:numPr>
       </w:pPr>
       <w:r>
-        <w:t>739</w:t>
-      </w:r>
-      <w:r>
-        <w:t>,</w:t>
-      </w:r>
-      <w:r>
-        <w:t>758 records</w:t>
+        <w:t>739758 records</w:t>
       </w:r>
     </w:p>
     <w:p>
@@ -4087,10 +4037,7 @@
         </w:numPr>
       </w:pPr>
       <w:r>
-        <w:t>half-hourly electricity and gas readings with some additional derived columns (no</w:t>
-      </w:r>
-      <w:r>
-        <w:t>te that this dataset also includes reactive readings and export readings where available)</w:t>
+        <w:t>half-hourly electricity and gas readings with some additional derived columns (note that this dataset also includes reactive readings and export readings where available)</w:t>
       </w:r>
     </w:p>
     <w:p>
@@ -4102,19 +4049,7 @@
         </w:numPr>
       </w:pPr>
       <w:r>
-        <w:t>37</w:t>
-      </w:r>
-      <w:r>
-        <w:t>,</w:t>
-      </w:r>
-      <w:r>
-        <w:t>049</w:t>
-      </w:r>
-      <w:r>
-        <w:t>,</w:t>
-      </w:r>
-      <w:r>
-        <w:t>124 records</w:t>
+        <w:t>37049124 records</w:t>
       </w:r>
     </w:p>
     <w:p>
@@ -4153,11 +4088,7 @@
         </w:numPr>
       </w:pPr>
       <w:r>
-        <w:lastRenderedPageBreak/>
-        <w:t>data quality summary for each read type for each participant (such as number of errors found by ty</w:t>
-      </w:r>
-      <w:r>
-        <w:t>pe) and basic read statistics (such as mean and maximum)</w:t>
+        <w:t>data quality summary for each read type for each participant (such as number of errors found by type) and basic read statistics (such as mean and maximum)</w:t>
       </w:r>
     </w:p>
     <w:p>
@@ -4181,6 +4112,7 @@
         </w:numPr>
       </w:pPr>
       <w:r>
+        <w:lastRenderedPageBreak/>
         <w:t>25 fields</w:t>
       </w:r>
     </w:p>
@@ -4208,10 +4140,7 @@
         </w:numPr>
       </w:pPr>
       <w:r>
-        <w:t>data quality summary for each participant (less detail than the read-type summary data, but also including basic participant information s</w:t>
-      </w:r>
-      <w:r>
-        <w:t>uch as region and number of questions answered on the survey)</w:t>
+        <w:t>data quality summary for each participant (less detail than the read-type summary data, but also including basic participant information such as region and number of questions answered on the survey)</w:t>
       </w:r>
     </w:p>
     <w:p>
@@ -4237,16 +4166,13 @@
       <w:r>
         <w:t>39 fields</w:t>
       </w:r>
-      <w:r>
-        <w:t>.</w:t>
-      </w:r>
     </w:p>
     <w:p>
       <w:pPr>
         <w:pStyle w:val="Heading3"/>
       </w:pPr>
       <w:bookmarkStart w:id="13" w:name="documentation"/>
-      <w:bookmarkStart w:id="14" w:name="_Toc50371427"/>
+      <w:bookmarkStart w:id="14" w:name="_Toc50477555"/>
       <w:r>
         <w:t>Documentation</w:t>
       </w:r>
@@ -4275,10 +4201,7 @@
         <w:t>SERL_smart_meter_documentation_v2020_08.pdf:</w:t>
       </w:r>
       <w:r>
-        <w:t xml:space="preserve"> </w:t>
-      </w:r>
-      <w:r>
-        <w:t>smart meter documentation describing the four datasets, the fields, and details about derived variables;</w:t>
+        <w:t xml:space="preserve"> smart meter documentation describing the four datasets, the fields, and details about derived variables;</w:t>
       </w:r>
     </w:p>
     <w:p>
@@ -4295,10 +4218,15 @@
         <w:t>SERL_smart_meter_data_quality_report_v2020_08.pdf:</w:t>
       </w:r>
       <w:r>
-        <w:t xml:space="preserve"> smart meter data quality report summarising various data statistics, data availability, and the prev</w:t>
-      </w:r>
-      <w:r>
-        <w:t>alence of missing and potentially erroneous reads.</w:t>
+        <w:t xml:space="preserve"> smart meter data quality report </w:t>
+      </w:r>
+      <w:proofErr w:type="spellStart"/>
+      <w:r>
+        <w:t>summarising</w:t>
+      </w:r>
+      <w:proofErr w:type="spellEnd"/>
+      <w:r>
+        <w:t xml:space="preserve"> various data statistics, data availability, and the prevalence of missing and potentially erroneous reads.</w:t>
       </w:r>
     </w:p>
     <w:p>
@@ -4306,7 +4234,7 @@
         <w:pStyle w:val="Heading3"/>
       </w:pPr>
       <w:bookmarkStart w:id="15" w:name="code"/>
-      <w:bookmarkStart w:id="16" w:name="_Toc50371428"/>
+      <w:bookmarkStart w:id="16" w:name="_Toc50477556"/>
       <w:r>
         <w:t>Code</w:t>
       </w:r>
@@ -4318,10 +4246,7 @@
         <w:pStyle w:val="FirstParagraph"/>
       </w:pPr>
       <w:r>
-        <w:t>The R code used to process the raw half-hourly and daily datasets (creating the four datasets outlined above) is available with this data release. All code and documentation is (or will shortly be) av</w:t>
-      </w:r>
-      <w:r>
-        <w:t xml:space="preserve">ailable on the </w:t>
+        <w:t xml:space="preserve">The R code used to process the raw half-hourly and daily datasets (creating the four datasets outlined above) is available with this data release. All code and documentation is (or will shortly be) available on the </w:t>
       </w:r>
       <w:hyperlink r:id="rId10">
         <w:r>
@@ -4332,7 +4257,15 @@
         </w:r>
       </w:hyperlink>
       <w:r>
-        <w:t xml:space="preserve"> which will contain the most up-to-date versions of all non-disclosive files. The code file is</w:t>
+        <w:t xml:space="preserve"> which will contain the most up-to-date versions of all non-</w:t>
+      </w:r>
+      <w:proofErr w:type="spellStart"/>
+      <w:r>
+        <w:t>disclosive</w:t>
+      </w:r>
+      <w:proofErr w:type="spellEnd"/>
+      <w:r>
+        <w:t xml:space="preserve"> files. The code file is</w:t>
       </w:r>
     </w:p>
     <w:p>
@@ -4355,7 +4288,7 @@
         <w:pStyle w:val="Heading2"/>
       </w:pPr>
       <w:bookmarkStart w:id="17" w:name="survey-data"/>
-      <w:bookmarkStart w:id="18" w:name="_Toc50371429"/>
+      <w:bookmarkStart w:id="18" w:name="_Toc50477557"/>
       <w:r>
         <w:t>Survey data</w:t>
       </w:r>
@@ -4367,28 +4300,7 @@
         <w:pStyle w:val="FirstParagraph"/>
       </w:pPr>
       <w:r>
-        <w:t xml:space="preserve">When </w:t>
-      </w:r>
-      <w:r>
-        <w:t xml:space="preserve">participants </w:t>
-      </w:r>
-      <w:r>
-        <w:t>sign up</w:t>
-      </w:r>
-      <w:r>
-        <w:t xml:space="preserve"> </w:t>
-      </w:r>
-      <w:r>
-        <w:t>they</w:t>
-      </w:r>
-      <w:r>
-        <w:t xml:space="preserve"> </w:t>
-      </w:r>
-      <w:r>
-        <w:t>are encouraged to complete a survey about their household and dwelling online or on a paper form. The online and offline versions contain the same questions and response options, and the data are provided together, with a variable indicating th</w:t>
-      </w:r>
-      <w:r>
-        <w:t>e response mode. The online survey has the advantage of automatic question routing and basic answer checking (e.g. flagging up the wrong input type).</w:t>
+        <w:t>When participants sign up they are encouraged to complete a survey about their household and dwelling online or on a paper form. The online and offline versions contain the same questions and response options, and the data are provided together, with a variable indicating the response mode. The online survey has the advantage of automatic question routing and basic answer checking (e.g. flagging up the wrong input type).</w:t>
       </w:r>
     </w:p>
     <w:p>
@@ -4404,7 +4316,7 @@
         <w:pStyle w:val="Heading3"/>
       </w:pPr>
       <w:bookmarkStart w:id="19" w:name="data-file"/>
-      <w:bookmarkStart w:id="20" w:name="_Toc50371430"/>
+      <w:bookmarkStart w:id="20" w:name="_Toc50477558"/>
       <w:r>
         <w:t>Data file</w:t>
       </w:r>
@@ -4463,9 +4375,8 @@
         <w:pStyle w:val="Heading3"/>
       </w:pPr>
       <w:bookmarkStart w:id="21" w:name="documentation-1"/>
-      <w:bookmarkStart w:id="22" w:name="_Toc50371431"/>
-      <w:r>
-        <w:lastRenderedPageBreak/>
+      <w:bookmarkStart w:id="22" w:name="_Toc50477559"/>
+      <w:r>
         <w:t>Documentation</w:t>
       </w:r>
       <w:bookmarkEnd w:id="21"/>
@@ -4490,16 +4401,19 @@
         <w:rPr>
           <w:i/>
         </w:rPr>
-        <w:t>SE</w:t>
-      </w:r>
-      <w:r>
-        <w:rPr>
-          <w:i/>
-        </w:rPr>
-        <w:t>RL_survey_documentation_v01.pdf:</w:t>
-      </w:r>
-      <w:r>
-        <w:t xml:space="preserve"> documentation for the survey data, summarising the responses to each question and comparing the results with national surveys where possible, commenting on evidence of bias;</w:t>
+        <w:lastRenderedPageBreak/>
+        <w:t>SERL_survey_documentation_v01.pdf:</w:t>
+      </w:r>
+      <w:r>
+        <w:t xml:space="preserve"> documentation for the survey data, </w:t>
+      </w:r>
+      <w:proofErr w:type="spellStart"/>
+      <w:r>
+        <w:t>summarising</w:t>
+      </w:r>
+      <w:proofErr w:type="spellEnd"/>
+      <w:r>
+        <w:t xml:space="preserve"> the responses to each question and comparing the results with national surveys where possible, commenting on evidence of bias;</w:t>
       </w:r>
     </w:p>
     <w:p>
@@ -4516,10 +4430,7 @@
         <w:t>SERL_survey_questions_v01.pdf:</w:t>
       </w:r>
       <w:r>
-        <w:t xml:space="preserve"> the postal survey </w:t>
-      </w:r>
-      <w:r>
-        <w:t>sent with some of the mailings/reminders (same questions and options as the online survey).</w:t>
+        <w:t xml:space="preserve"> the postal survey sent with some of the mailings/reminders (same questions and options as the online survey).</w:t>
       </w:r>
     </w:p>
     <w:p>
@@ -4527,7 +4438,7 @@
         <w:pStyle w:val="Heading3"/>
       </w:pPr>
       <w:bookmarkStart w:id="23" w:name="code-1"/>
-      <w:bookmarkStart w:id="24" w:name="_Toc50371432"/>
+      <w:bookmarkStart w:id="24" w:name="_Toc50477560"/>
       <w:r>
         <w:t>Code</w:t>
       </w:r>
@@ -4539,18 +4450,41 @@
         <w:pStyle w:val="FirstParagraph"/>
       </w:pPr>
       <w:r>
-        <w:t xml:space="preserve">The R code used to process the raw survey data will be made available on the </w:t>
+        <w:t xml:space="preserve">The R code used to process the cleaned survey data is available with this data release. All code and documentation is (or will shortly be) available on the </w:t>
       </w:r>
       <w:hyperlink r:id="rId11">
         <w:r>
           <w:rPr>
             <w:rStyle w:val="Hyperlink"/>
           </w:rPr>
-          <w:t>SERL GitHub</w:t>
+          <w:t>SERL GitHub site</w:t>
         </w:r>
       </w:hyperlink>
       <w:r>
-        <w:t xml:space="preserve"> site.</w:t>
+        <w:t xml:space="preserve"> which will contain the most up-to-date versions of all non-</w:t>
+      </w:r>
+      <w:proofErr w:type="spellStart"/>
+      <w:r>
+        <w:t>disclosive</w:t>
+      </w:r>
+      <w:proofErr w:type="spellEnd"/>
+      <w:r>
+        <w:t xml:space="preserve"> files, including the survey data cleaning file. The code file is</w:t>
+      </w:r>
+    </w:p>
+    <w:p>
+      <w:pPr>
+        <w:pStyle w:val="Compact"/>
+        <w:numPr>
+          <w:ilvl w:val="0"/>
+          <w:numId w:val="26"/>
+        </w:numPr>
+      </w:pPr>
+      <w:r>
+        <w:rPr>
+          <w:i/>
+        </w:rPr>
+        <w:t>SERL_survey_data_prep_v01.R</w:t>
       </w:r>
     </w:p>
     <w:p>
@@ -4558,12 +4492,9 @@
         <w:pStyle w:val="Heading2"/>
       </w:pPr>
       <w:bookmarkStart w:id="25" w:name="energy-performance-certificate-epc-data"/>
-      <w:bookmarkStart w:id="26" w:name="_Toc50371433"/>
-      <w:r>
-        <w:t>Ene</w:t>
-      </w:r>
-      <w:r>
-        <w:t>rgy Performance Certificate (EPC) data</w:t>
+      <w:bookmarkStart w:id="26" w:name="_Toc50477561"/>
+      <w:r>
+        <w:t>Energy Performance Certificate (EPC) data</w:t>
       </w:r>
       <w:bookmarkEnd w:id="25"/>
       <w:bookmarkEnd w:id="26"/>
@@ -4573,10 +4504,7 @@
         <w:pStyle w:val="FirstParagraph"/>
       </w:pPr>
       <w:r>
-        <w:t>If available, each household’s Energy Performance Certificate (EPC) is also provided (the most recent is used). Data linking is done by matching house number and postcode and checking the first line of the address. Th</w:t>
-      </w:r>
-      <w:r>
-        <w:t>ere are currently 902 households with an EPC record in the dataset. Since the EPC data in this 2020-08 release were collected new variables have been made available, and these will be provided in the next data release.</w:t>
+        <w:t>If available, each household’s Energy Performance Certificate (EPC) is also provided (the most recent is used). Data linking is done by matching house number and postcode and checking the first line of the address. There are currently 902 households with an EPC record in the dataset. Since the EPC data in this 2020-08 release were collected new variables have been made available, and these will be provided in the next data release.</w:t>
       </w:r>
     </w:p>
     <w:p>
@@ -4584,10 +4512,7 @@
         <w:pStyle w:val="BodyText"/>
       </w:pPr>
       <w:r>
-        <w:t>For more information about EPC data s</w:t>
-      </w:r>
-      <w:r>
-        <w:t xml:space="preserve">ee the </w:t>
+        <w:t xml:space="preserve">For more information about EPC data see the </w:t>
       </w:r>
       <w:hyperlink r:id="rId12">
         <w:r>
@@ -4606,7 +4531,7 @@
         <w:pStyle w:val="Heading3"/>
       </w:pPr>
       <w:bookmarkStart w:id="27" w:name="data-file-1"/>
-      <w:bookmarkStart w:id="28" w:name="_Toc50371434"/>
+      <w:bookmarkStart w:id="28" w:name="_Toc50477562"/>
       <w:r>
         <w:t>Data file</w:t>
       </w:r>
@@ -4626,7 +4551,7 @@
         <w:pStyle w:val="Compact"/>
         <w:numPr>
           <w:ilvl w:val="0"/>
-          <w:numId w:val="26"/>
+          <w:numId w:val="27"/>
         </w:numPr>
       </w:pPr>
       <w:r>
@@ -4641,7 +4566,7 @@
         <w:pStyle w:val="Compact"/>
         <w:numPr>
           <w:ilvl w:val="1"/>
-          <w:numId w:val="27"/>
+          <w:numId w:val="28"/>
         </w:numPr>
       </w:pPr>
       <w:r>
@@ -4653,7 +4578,7 @@
         <w:pStyle w:val="Compact"/>
         <w:numPr>
           <w:ilvl w:val="1"/>
-          <w:numId w:val="27"/>
+          <w:numId w:val="28"/>
         </w:numPr>
       </w:pPr>
       <w:r>
@@ -4665,7 +4590,7 @@
         <w:pStyle w:val="Heading3"/>
       </w:pPr>
       <w:bookmarkStart w:id="29" w:name="documentation-2"/>
-      <w:bookmarkStart w:id="30" w:name="_Toc50371435"/>
+      <w:bookmarkStart w:id="30" w:name="_Toc50477563"/>
       <w:r>
         <w:t>Documentation</w:t>
       </w:r>
@@ -4685,7 +4610,7 @@
         <w:pStyle w:val="Compact"/>
         <w:numPr>
           <w:ilvl w:val="0"/>
-          <w:numId w:val="28"/>
+          <w:numId w:val="29"/>
         </w:numPr>
       </w:pPr>
       <w:r>
@@ -4700,7 +4625,7 @@
         <w:pStyle w:val="Heading3"/>
       </w:pPr>
       <w:bookmarkStart w:id="31" w:name="code-2"/>
-      <w:bookmarkStart w:id="32" w:name="_Toc50371436"/>
+      <w:bookmarkStart w:id="32" w:name="_Toc50477564"/>
       <w:r>
         <w:t>Code</w:t>
       </w:r>
@@ -4712,10 +4637,7 @@
         <w:pStyle w:val="FirstParagraph"/>
       </w:pPr>
       <w:r>
-        <w:t>After address identifiers were removed and replaced by our PUPRN pseudo-identifiers no further p</w:t>
-      </w:r>
-      <w:r>
-        <w:t>rocessing was performed, therefore there is no code associated with this dataset.</w:t>
+        <w:t>After address identifiers were removed and replaced by our PUPRN pseudo-identifiers no further processing was performed, therefore there is no code associated with this dataset.</w:t>
       </w:r>
     </w:p>
     <w:p>
@@ -4723,7 +4645,7 @@
         <w:pStyle w:val="Heading2"/>
       </w:pPr>
       <w:bookmarkStart w:id="33" w:name="climate-data"/>
-      <w:bookmarkStart w:id="34" w:name="_Toc50371437"/>
+      <w:bookmarkStart w:id="34" w:name="_Toc50477565"/>
       <w:r>
         <w:t>Climate data</w:t>
       </w:r>
@@ -4746,10 +4668,19 @@
         </w:r>
       </w:hyperlink>
       <w:r>
-        <w:t>. Currently the climate data consists of temperature at 2 degrees above surface level. More variables will be added in future releases. The data can be linked with SERL partici</w:t>
-      </w:r>
-      <w:r>
-        <w:t>pants using the ‘gridCell’ variable.</w:t>
+        <w:t xml:space="preserve">. Currently the climate data consists of temperature at 2 degrees above surface level. More variables will be added in </w:t>
+      </w:r>
+      <w:r>
+        <w:lastRenderedPageBreak/>
+        <w:t>future releases. The data can be linked with SERL participants using the ‘</w:t>
+      </w:r>
+      <w:proofErr w:type="spellStart"/>
+      <w:r>
+        <w:t>gridCell</w:t>
+      </w:r>
+      <w:proofErr w:type="spellEnd"/>
+      <w:r>
+        <w:t>’ variable.</w:t>
       </w:r>
     </w:p>
     <w:p>
@@ -4757,11 +4688,23 @@
         <w:pStyle w:val="BodyText"/>
       </w:pPr>
       <w:r>
-        <w:lastRenderedPageBreak/>
-        <w:t>This is reanalysis data based on recorded data from many weather stations across GB, at a horizontal resolution of 0.25 x 0.25 degrees latitute and longitude (approximately 28 sq. km). More information about spacial res</w:t>
-      </w:r>
-      <w:r>
-        <w:t xml:space="preserve">olution is available </w:t>
+        <w:t xml:space="preserve">This is reanalysis data based on recorded data from many weather stations across GB, at a horizontal resolution of 0.25 x 0.25 degrees </w:t>
+      </w:r>
+      <w:proofErr w:type="spellStart"/>
+      <w:r>
+        <w:t>latitute</w:t>
+      </w:r>
+      <w:proofErr w:type="spellEnd"/>
+      <w:r>
+        <w:t xml:space="preserve"> and longitude (approximately 28 sq. km). More information about </w:t>
+      </w:r>
+      <w:proofErr w:type="spellStart"/>
+      <w:r>
+        <w:t>spacial</w:t>
+      </w:r>
+      <w:proofErr w:type="spellEnd"/>
+      <w:r>
+        <w:t xml:space="preserve"> resolution is available </w:t>
       </w:r>
       <w:hyperlink r:id="rId14">
         <w:r>
@@ -4791,12 +4734,9 @@
         <w:pStyle w:val="Heading3"/>
       </w:pPr>
       <w:bookmarkStart w:id="35" w:name="data-file-2"/>
-      <w:bookmarkStart w:id="36" w:name="_Toc50371438"/>
-      <w:r>
-        <w:t>Data f</w:t>
-      </w:r>
-      <w:r>
-        <w:t>ile</w:t>
+      <w:bookmarkStart w:id="36" w:name="_Toc50477566"/>
+      <w:r>
+        <w:t>Data file</w:t>
       </w:r>
       <w:bookmarkEnd w:id="35"/>
       <w:bookmarkEnd w:id="36"/>
@@ -4814,7 +4754,7 @@
         <w:pStyle w:val="Compact"/>
         <w:numPr>
           <w:ilvl w:val="0"/>
-          <w:numId w:val="29"/>
+          <w:numId w:val="30"/>
         </w:numPr>
       </w:pPr>
       <w:r>
@@ -4829,23 +4769,11 @@
         <w:pStyle w:val="Compact"/>
         <w:numPr>
           <w:ilvl w:val="1"/>
-          <w:numId w:val="30"/>
+          <w:numId w:val="31"/>
         </w:numPr>
       </w:pPr>
       <w:r>
-        <w:t>26</w:t>
-      </w:r>
-      <w:r>
-        <w:t>,</w:t>
-      </w:r>
-      <w:r>
-        <w:t>966</w:t>
-      </w:r>
-      <w:r>
-        <w:t>,</w:t>
-      </w:r>
-      <w:r>
-        <w:t>520 records</w:t>
+        <w:t>26966520 records</w:t>
       </w:r>
     </w:p>
     <w:p>
@@ -4853,7 +4781,7 @@
         <w:pStyle w:val="Compact"/>
         <w:numPr>
           <w:ilvl w:val="1"/>
-          <w:numId w:val="30"/>
+          <w:numId w:val="31"/>
         </w:numPr>
       </w:pPr>
       <w:r>
@@ -4865,7 +4793,7 @@
         <w:pStyle w:val="Heading3"/>
       </w:pPr>
       <w:bookmarkStart w:id="37" w:name="documentation-3"/>
-      <w:bookmarkStart w:id="38" w:name="_Toc50371439"/>
+      <w:bookmarkStart w:id="38" w:name="_Toc50477567"/>
       <w:r>
         <w:t>Documentation</w:t>
       </w:r>
@@ -4885,7 +4813,7 @@
         <w:pStyle w:val="Compact"/>
         <w:numPr>
           <w:ilvl w:val="0"/>
-          <w:numId w:val="31"/>
+          <w:numId w:val="32"/>
         </w:numPr>
       </w:pPr>
       <w:r>
@@ -4900,7 +4828,7 @@
         <w:pStyle w:val="Heading3"/>
       </w:pPr>
       <w:bookmarkStart w:id="39" w:name="code-3"/>
-      <w:bookmarkStart w:id="40" w:name="_Toc50371440"/>
+      <w:bookmarkStart w:id="40" w:name="_Toc50477568"/>
       <w:r>
         <w:t>Code</w:t>
       </w:r>
@@ -4920,7 +4848,7 @@
         <w:pStyle w:val="Heading1"/>
       </w:pPr>
       <w:bookmarkStart w:id="41" w:name="data-access"/>
-      <w:bookmarkStart w:id="42" w:name="_Toc50371441"/>
+      <w:bookmarkStart w:id="42" w:name="_Toc50477569"/>
       <w:r>
         <w:t>Data access</w:t>
       </w:r>
@@ -4932,10 +4860,7 @@
         <w:pStyle w:val="FirstParagraph"/>
       </w:pPr>
       <w:r>
-        <w:t>Access to the SERL Observatory datasets is provided via a secure virtual lab environment and is restricted to accredited researchers working on ap</w:t>
-      </w:r>
-      <w:r>
-        <w:t xml:space="preserve">proved projects. This aligns with the </w:t>
+        <w:t xml:space="preserve">Access to the SERL Observatory datasets is provided via a secure virtual lab environment and is restricted to accredited researchers working on approved projects. This aligns with the </w:t>
       </w:r>
       <w:hyperlink r:id="rId16">
         <w:r>
@@ -4946,10 +4871,7 @@
         </w:r>
       </w:hyperlink>
       <w:r>
-        <w:t xml:space="preserve"> protocols used by the UK Data Service (UKDS). Currently, SERL only provides controlled datasets via a secur</w:t>
-      </w:r>
-      <w:r>
-        <w:t>e lab environment.</w:t>
+        <w:t xml:space="preserve"> protocols used by the UK Data Service (UKDS). Currently, SERL only provides controlled datasets via a secure lab environment.</w:t>
       </w:r>
     </w:p>
     <w:p>
@@ -4984,7 +4906,7 @@
         <w:pStyle w:val="Compact"/>
         <w:numPr>
           <w:ilvl w:val="0"/>
-          <w:numId w:val="32"/>
+          <w:numId w:val="33"/>
         </w:numPr>
       </w:pPr>
       <w:r>
@@ -5002,7 +4924,7 @@
         <w:pStyle w:val="Compact"/>
         <w:numPr>
           <w:ilvl w:val="0"/>
-          <w:numId w:val="32"/>
+          <w:numId w:val="33"/>
         </w:numPr>
       </w:pPr>
       <w:r>
@@ -5020,7 +4942,7 @@
         <w:pStyle w:val="Compact"/>
         <w:numPr>
           <w:ilvl w:val="0"/>
-          <w:numId w:val="32"/>
+          <w:numId w:val="33"/>
         </w:numPr>
       </w:pPr>
       <w:r>
@@ -5038,10 +4960,7 @@
         <w:pStyle w:val="FirstParagraph"/>
       </w:pPr>
       <w:r>
-        <w:t>Therefore, if s</w:t>
-      </w:r>
-      <w:r>
-        <w:t xml:space="preserve">tarting from scratch, it is recommended that researchers allow </w:t>
+        <w:t xml:space="preserve">Therefore, if starting from scratch, it is recommended that researchers allow </w:t>
       </w:r>
       <w:r>
         <w:rPr>
@@ -5058,6 +4977,7 @@
         <w:pStyle w:val="BodyText"/>
       </w:pPr>
       <w:r>
+        <w:lastRenderedPageBreak/>
         <w:t xml:space="preserve">Full details are available here: </w:t>
       </w:r>
       <w:hyperlink r:id="rId18">
@@ -5074,7 +4994,6 @@
         <w:pStyle w:val="BodyText"/>
       </w:pPr>
       <w:r>
-        <w:lastRenderedPageBreak/>
         <w:t xml:space="preserve">The </w:t>
       </w:r>
       <w:hyperlink r:id="rId19">
@@ -5086,10 +5005,7 @@
         </w:r>
       </w:hyperlink>
       <w:r>
-        <w:t xml:space="preserve"> page on the SERL website has more information for re</w:t>
-      </w:r>
-      <w:r>
-        <w:t>searchers including a set of FAQs.</w:t>
+        <w:t xml:space="preserve"> page on the SERL website has more information for researchers including a set of FAQs.</w:t>
       </w:r>
     </w:p>
     <w:p>
@@ -5097,7 +5013,7 @@
         <w:pStyle w:val="Heading1"/>
       </w:pPr>
       <w:bookmarkStart w:id="43" w:name="more-information"/>
-      <w:bookmarkStart w:id="44" w:name="_Toc50371442"/>
+      <w:bookmarkStart w:id="44" w:name="_Toc50477570"/>
       <w:r>
         <w:t>More information</w:t>
       </w:r>
@@ -5117,14 +5033,7 @@
             <w:rStyle w:val="Hyperlink"/>
             <w:b/>
           </w:rPr>
-          <w:t>info@serl.ac.</w:t>
-        </w:r>
-        <w:r>
-          <w:rPr>
-            <w:rStyle w:val="Hyperlink"/>
-            <w:b/>
-          </w:rPr>
-          <w:t>uk</w:t>
+          <w:t>info@serl.ac.uk</w:t>
         </w:r>
       </w:hyperlink>
     </w:p>
@@ -5132,7 +5041,7 @@
       <w:pPr>
         <w:numPr>
           <w:ilvl w:val="0"/>
-          <w:numId w:val="33"/>
+          <w:numId w:val="34"/>
         </w:numPr>
       </w:pPr>
       <w:hyperlink r:id="rId21">
@@ -5148,7 +5057,7 @@
       <w:pPr>
         <w:numPr>
           <w:ilvl w:val="0"/>
-          <w:numId w:val="33"/>
+          <w:numId w:val="34"/>
         </w:numPr>
       </w:pPr>
       <w:hyperlink r:id="rId22">
@@ -5164,7 +5073,7 @@
       <w:pPr>
         <w:numPr>
           <w:ilvl w:val="0"/>
-          <w:numId w:val="33"/>
+          <w:numId w:val="34"/>
         </w:numPr>
       </w:pPr>
       <w:hyperlink r:id="rId23">
@@ -5176,17 +5085,14 @@
         </w:r>
       </w:hyperlink>
       <w:r>
-        <w:t xml:space="preserve"> Study </w:t>
-      </w:r>
-      <w:r>
-        <w:t>Number (SN) 8666</w:t>
+        <w:t xml:space="preserve"> Study Number (SN) 8666</w:t>
       </w:r>
     </w:p>
     <w:p>
       <w:pPr>
         <w:numPr>
           <w:ilvl w:val="0"/>
-          <w:numId w:val="33"/>
+          <w:numId w:val="34"/>
         </w:numPr>
       </w:pPr>
       <w:hyperlink r:id="rId24">
@@ -5202,13 +5108,7 @@
           <w:rPr>
             <w:rStyle w:val="Hyperlink"/>
           </w:rPr>
-          <w:t xml:space="preserve"> sma</w:t>
-        </w:r>
-        <w:r>
-          <w:rPr>
-            <w:rStyle w:val="Hyperlink"/>
-          </w:rPr>
-          <w:t>rt meter data for research and innovation in the UK</w:t>
+          <w:t xml:space="preserve"> smart meter data for research and innovation in the UK</w:t>
         </w:r>
       </w:hyperlink>
       <w:r>
@@ -5511,7 +5411,7 @@
   <w:abstractNum w:abstractNumId="2" w15:restartNumberingAfterBreak="0">
     <w:nsid w:val="EA454B4C"/>
     <w:multiLevelType w:val="multilevel"/>
-    <w:tmpl w:val="81AC401A"/>
+    <w:tmpl w:val="ED987F24"/>
     <w:lvl w:ilvl="0">
       <w:numFmt w:val="bullet"/>
       <w:lvlText w:val="•"/>
@@ -5913,7 +5813,7 @@
   <w:abstractNum w:abstractNumId="14" w15:restartNumberingAfterBreak="0">
     <w:nsid w:val="2C1AE401"/>
     <w:multiLevelType w:val="multilevel"/>
-    <w:tmpl w:val="B6B2645C"/>
+    <w:tmpl w:val="F5764D1E"/>
     <w:lvl w:ilvl="0">
       <w:numFmt w:val="bullet"/>
       <w:lvlText w:val=" "/>
@@ -6017,7 +5917,7 @@
   <w:abstractNum w:abstractNumId="15" w15:restartNumberingAfterBreak="0">
     <w:nsid w:val="71315DCA"/>
     <w:multiLevelType w:val="multilevel"/>
-    <w:tmpl w:val="B9B289A2"/>
+    <w:tmpl w:val="F04404B4"/>
     <w:lvl w:ilvl="0">
       <w:start w:val="1"/>
       <w:numFmt w:val="decimal"/>
@@ -6221,6 +6121,9 @@
     <w:abstractNumId w:val="2"/>
   </w:num>
   <w:num w:numId="32">
+    <w:abstractNumId w:val="2"/>
+  </w:num>
+  <w:num w:numId="33">
     <w:abstractNumId w:val="15"/>
     <w:lvlOverride w:ilvl="0">
       <w:startOverride w:val="1"/>
@@ -6250,7 +6153,7 @@
       <w:startOverride w:val="1"/>
     </w:lvlOverride>
   </w:num>
-  <w:num w:numId="33">
+  <w:num w:numId="34">
     <w:abstractNumId w:val="2"/>
   </w:num>
 </w:numbering>

</xml_diff>